<commit_message>
Add a new Demo: GrayScreenDemo
</commit_message>
<xml_diff>
--- a/docs/Abstract Algebra/第二章 函数.docx
+++ b/docs/Abstract Algebra/第二章 函数.docx
@@ -86,26 +86,40 @@
       <w:r>
         <w:rPr>
           <w:rFonts w:ascii="宋体" w:eastAsia="宋体" w:hAnsi="宋体" w:hint="eastAsia"/>
-          <w:sz w:val="20"/>
-          <w:szCs w:val="20"/>
+          <w:b/>
+          <w:bCs/>
+          <w:color w:val="7030A0"/>
+          <w:szCs w:val="21"/>
         </w:rPr>
         <w:t>2</w:t>
       </w:r>
       <w:r>
         <w:rPr>
           <w:rFonts w:ascii="宋体" w:eastAsia="宋体" w:hAnsi="宋体"/>
-          <w:sz w:val="20"/>
-          <w:szCs w:val="20"/>
+          <w:b/>
+          <w:bCs/>
+          <w:color w:val="7030A0"/>
+          <w:szCs w:val="21"/>
         </w:rPr>
         <w:t>.1.1</w:t>
       </w:r>
       <w:r>
         <w:rPr>
           <w:rFonts w:ascii="宋体" w:eastAsia="宋体" w:hAnsi="宋体" w:hint="eastAsia"/>
-          <w:sz w:val="20"/>
-          <w:szCs w:val="20"/>
-        </w:rPr>
-        <w:t>定义.</w:t>
+          <w:b/>
+          <w:bCs/>
+          <w:color w:val="7030A0"/>
+          <w:szCs w:val="21"/>
+        </w:rPr>
+        <w:t>定义</w:t>
+      </w:r>
+      <w:r>
+        <w:rPr>
+          <w:rFonts w:ascii="宋体" w:eastAsia="宋体" w:hAnsi="宋体" w:hint="eastAsia"/>
+          <w:sz w:val="20"/>
+          <w:szCs w:val="20"/>
+        </w:rPr>
+        <w:t>.</w:t>
       </w:r>
       <w:r>
         <w:rPr>
@@ -121,7 +135,43 @@
           <w:sz w:val="20"/>
           <w:szCs w:val="20"/>
         </w:rPr>
-        <w:t>令S和T是集合</w:t>
+        <w:t>令</w:t>
+      </w:r>
+      <m:oMath>
+        <m:r>
+          <w:rPr>
+            <w:rFonts w:ascii="Cambria Math" w:eastAsia="宋体" w:hAnsi="Cambria Math" w:hint="eastAsia"/>
+            <w:sz w:val="20"/>
+            <w:szCs w:val="20"/>
+          </w:rPr>
+          <m:t>S</m:t>
+        </m:r>
+      </m:oMath>
+      <w:r>
+        <w:rPr>
+          <w:rFonts w:ascii="宋体" w:eastAsia="宋体" w:hAnsi="宋体" w:hint="eastAsia"/>
+          <w:sz w:val="20"/>
+          <w:szCs w:val="20"/>
+        </w:rPr>
+        <w:t>和</w:t>
+      </w:r>
+      <m:oMath>
+        <m:r>
+          <w:rPr>
+            <w:rFonts w:ascii="Cambria Math" w:eastAsia="宋体" w:hAnsi="Cambria Math" w:hint="eastAsia"/>
+            <w:sz w:val="20"/>
+            <w:szCs w:val="20"/>
+          </w:rPr>
+          <m:t>T</m:t>
+        </m:r>
+      </m:oMath>
+      <w:r>
+        <w:rPr>
+          <w:rFonts w:ascii="宋体" w:eastAsia="宋体" w:hAnsi="宋体" w:hint="eastAsia"/>
+          <w:sz w:val="20"/>
+          <w:szCs w:val="20"/>
+        </w:rPr>
+        <w:t>是集合</w:t>
       </w:r>
       <w:r>
         <w:rPr>
@@ -137,7 +187,43 @@
           <w:sz w:val="20"/>
           <w:szCs w:val="20"/>
         </w:rPr>
-        <w:t>从S到T的</w:t>
+        <w:t>从</w:t>
+      </w:r>
+      <m:oMath>
+        <m:r>
+          <w:rPr>
+            <w:rFonts w:ascii="Cambria Math" w:eastAsia="宋体" w:hAnsi="Cambria Math" w:hint="eastAsia"/>
+            <w:sz w:val="20"/>
+            <w:szCs w:val="20"/>
+          </w:rPr>
+          <m:t>S</m:t>
+        </m:r>
+      </m:oMath>
+      <w:r>
+        <w:rPr>
+          <w:rFonts w:ascii="宋体" w:eastAsia="宋体" w:hAnsi="宋体" w:hint="eastAsia"/>
+          <w:sz w:val="20"/>
+          <w:szCs w:val="20"/>
+        </w:rPr>
+        <w:t>到</w:t>
+      </w:r>
+      <m:oMath>
+        <m:r>
+          <w:rPr>
+            <w:rFonts w:ascii="Cambria Math" w:eastAsia="宋体" w:hAnsi="Cambria Math" w:hint="eastAsia"/>
+            <w:sz w:val="20"/>
+            <w:szCs w:val="20"/>
+          </w:rPr>
+          <m:t>T</m:t>
+        </m:r>
+      </m:oMath>
+      <w:r>
+        <w:rPr>
+          <w:rFonts w:ascii="宋体" w:eastAsia="宋体" w:hAnsi="宋体" w:hint="eastAsia"/>
+          <w:sz w:val="20"/>
+          <w:szCs w:val="20"/>
+        </w:rPr>
+        <w:t>的</w:t>
       </w:r>
       <w:r>
         <w:rPr>
@@ -888,23 +974,7 @@
             <w:sz w:val="20"/>
             <w:szCs w:val="20"/>
           </w:rPr>
-          <m:t>y</m:t>
-        </m:r>
-        <m:r>
-          <w:rPr>
-            <w:rFonts w:ascii="Cambria Math" w:eastAsia="宋体" w:hAnsi="Cambria Math"/>
-            <w:sz w:val="20"/>
-            <w:szCs w:val="20"/>
-          </w:rPr>
-          <m:t>∈</m:t>
-        </m:r>
-        <m:r>
-          <w:rPr>
-            <w:rFonts w:ascii="Cambria Math" w:eastAsia="宋体" w:hAnsi="Cambria Math"/>
-            <w:sz w:val="20"/>
-            <w:szCs w:val="20"/>
-          </w:rPr>
-          <m:t>T</m:t>
+          <m:t>y∈T</m:t>
         </m:r>
       </m:oMath>
       <w:r>
@@ -1326,7 +1396,7 @@
     <w:p>
       <w:pPr>
         <w:rPr>
-          <w:rFonts w:ascii="宋体" w:eastAsia="宋体" w:hAnsi="宋体" w:hint="eastAsia"/>
+          <w:rFonts w:ascii="宋体" w:eastAsia="宋体" w:hAnsi="宋体"/>
           <w:sz w:val="20"/>
           <w:szCs w:val="20"/>
         </w:rPr>
@@ -1455,15 +1525,7 @@
           <w:sz w:val="20"/>
           <w:szCs w:val="20"/>
         </w:rPr>
-        <w:t>是函数</w:t>
-      </w:r>
-      <w:r>
-        <w:rPr>
-          <w:rFonts w:ascii="宋体" w:eastAsia="宋体" w:hAnsi="宋体" w:hint="eastAsia"/>
-          <w:sz w:val="20"/>
-          <w:szCs w:val="20"/>
-        </w:rPr>
-        <w:t>.</w:t>
+        <w:t>是函数.</w:t>
       </w:r>
     </w:p>
     <w:p>
@@ -1587,23 +1649,7 @@
           <w:sz w:val="20"/>
           <w:szCs w:val="20"/>
         </w:rPr>
-        <w:t>是</w:t>
-      </w:r>
-      <w:r>
-        <w:rPr>
-          <w:rFonts w:ascii="宋体" w:eastAsia="宋体" w:hAnsi="宋体" w:hint="eastAsia"/>
-          <w:sz w:val="20"/>
-          <w:szCs w:val="20"/>
-        </w:rPr>
-        <w:t>满射</w:t>
-      </w:r>
-      <w:r>
-        <w:rPr>
-          <w:rFonts w:ascii="宋体" w:eastAsia="宋体" w:hAnsi="宋体" w:hint="eastAsia"/>
-          <w:sz w:val="20"/>
-          <w:szCs w:val="20"/>
-        </w:rPr>
-        <w:t>,则</w:t>
+        <w:t>是满射,则</w:t>
       </w:r>
       <m:oMath>
         <m:r>
@@ -1621,23 +1667,7 @@
           <w:sz w:val="20"/>
           <w:szCs w:val="20"/>
         </w:rPr>
-        <w:t>是</w:t>
-      </w:r>
-      <w:r>
-        <w:rPr>
-          <w:rFonts w:ascii="宋体" w:eastAsia="宋体" w:hAnsi="宋体" w:hint="eastAsia"/>
-          <w:sz w:val="20"/>
-          <w:szCs w:val="20"/>
-        </w:rPr>
-        <w:t>满</w:t>
-      </w:r>
-      <w:r>
-        <w:rPr>
-          <w:rFonts w:ascii="宋体" w:eastAsia="宋体" w:hAnsi="宋体" w:hint="eastAsia"/>
-          <w:sz w:val="20"/>
-          <w:szCs w:val="20"/>
-        </w:rPr>
-        <w:t>射.</w:t>
+        <w:t>是满射.</w:t>
       </w:r>
     </w:p>
     <w:p>
@@ -1652,7 +1682,7 @@
     <w:p>
       <w:pPr>
         <w:rPr>
-          <w:rFonts w:ascii="宋体" w:eastAsia="宋体" w:hAnsi="宋体" w:hint="eastAsia"/>
+          <w:rFonts w:ascii="宋体" w:eastAsia="宋体" w:hAnsi="宋体"/>
           <w:sz w:val="20"/>
           <w:szCs w:val="20"/>
         </w:rPr>
@@ -1835,15 +1865,7 @@
           <w:sz w:val="20"/>
           <w:szCs w:val="20"/>
         </w:rPr>
-        <w:t>成立.</w:t>
-      </w:r>
-      <w:r>
-        <w:rPr>
-          <w:rFonts w:ascii="宋体" w:eastAsia="宋体" w:hAnsi="宋体" w:hint="eastAsia"/>
-          <w:sz w:val="20"/>
-          <w:szCs w:val="20"/>
-        </w:rPr>
-        <w:t>令</w:t>
+        <w:t>成立.令</w:t>
       </w:r>
       <m:oMath>
         <m:r>
@@ -1879,32 +1901,16 @@
           <w:sz w:val="20"/>
           <w:szCs w:val="20"/>
         </w:rPr>
-        <w:t>是函数</w:t>
-      </w:r>
-      <w:r>
-        <w:rPr>
-          <w:rFonts w:ascii="宋体" w:eastAsia="宋体" w:hAnsi="宋体" w:hint="eastAsia"/>
-          <w:sz w:val="20"/>
-          <w:szCs w:val="20"/>
-        </w:rPr>
-        <w:t>,如果</w:t>
-      </w:r>
-      <m:oMath>
-        <m:r>
-          <w:rPr>
-            <w:rFonts w:ascii="Cambria Math" w:eastAsia="宋体" w:hAnsi="Cambria Math"/>
-            <w:sz w:val="20"/>
-            <w:szCs w:val="20"/>
-          </w:rPr>
-          <m:t>g∘f</m:t>
-        </m:r>
-        <m:r>
-          <w:rPr>
-            <w:rFonts w:ascii="Cambria Math" w:eastAsia="宋体" w:hAnsi="Cambria Math"/>
-            <w:sz w:val="20"/>
-            <w:szCs w:val="20"/>
-          </w:rPr>
-          <m:t>=</m:t>
+        <w:t>是函数,如果</w:t>
+      </w:r>
+      <m:oMath>
+        <m:r>
+          <w:rPr>
+            <w:rFonts w:ascii="Cambria Math" w:eastAsia="宋体" w:hAnsi="Cambria Math"/>
+            <w:sz w:val="20"/>
+            <w:szCs w:val="20"/>
+          </w:rPr>
+          <m:t>g∘f=</m:t>
         </m:r>
         <m:sSub>
           <m:sSubPr>
@@ -1954,23 +1960,7 @@
             <w:sz w:val="20"/>
             <w:szCs w:val="20"/>
           </w:rPr>
-          <m:t>f∘</m:t>
-        </m:r>
-        <m:r>
-          <w:rPr>
-            <w:rFonts w:ascii="Cambria Math" w:eastAsia="宋体" w:hAnsi="Cambria Math"/>
-            <w:sz w:val="20"/>
-            <w:szCs w:val="20"/>
-          </w:rPr>
-          <m:t>g</m:t>
-        </m:r>
-        <m:r>
-          <w:rPr>
-            <w:rFonts w:ascii="Cambria Math" w:eastAsia="宋体" w:hAnsi="Cambria Math"/>
-            <w:sz w:val="20"/>
-            <w:szCs w:val="20"/>
-          </w:rPr>
-          <m:t>=</m:t>
+          <m:t>f∘g=</m:t>
         </m:r>
         <m:sSub>
           <m:sSubPr>
@@ -2280,26 +2270,51 @@
       <w:r>
         <w:rPr>
           <w:rFonts w:ascii="宋体" w:eastAsia="宋体" w:hAnsi="宋体" w:hint="eastAsia"/>
-          <w:sz w:val="20"/>
-          <w:szCs w:val="20"/>
+          <w:b/>
+          <w:bCs/>
+          <w:color w:val="7030A0"/>
+          <w:sz w:val="28"/>
+          <w:szCs w:val="28"/>
         </w:rPr>
         <w:t>2</w:t>
       </w:r>
       <w:r>
         <w:rPr>
           <w:rFonts w:ascii="宋体" w:eastAsia="宋体" w:hAnsi="宋体"/>
-          <w:sz w:val="20"/>
-          <w:szCs w:val="20"/>
+          <w:b/>
+          <w:bCs/>
+          <w:color w:val="7030A0"/>
+          <w:sz w:val="28"/>
+          <w:szCs w:val="28"/>
         </w:rPr>
         <w:t xml:space="preserve">.2 </w:t>
       </w:r>
       <w:r>
         <w:rPr>
           <w:rFonts w:ascii="宋体" w:eastAsia="宋体" w:hAnsi="宋体" w:hint="eastAsia"/>
-          <w:sz w:val="20"/>
-          <w:szCs w:val="20"/>
-        </w:rPr>
-        <w:t>等价关系 2021年7月20日16点46分</w:t>
+          <w:b/>
+          <w:bCs/>
+          <w:color w:val="7030A0"/>
+          <w:sz w:val="28"/>
+          <w:szCs w:val="28"/>
+        </w:rPr>
+        <w:t>等价关系</w:t>
+      </w:r>
+      <w:r>
+        <w:rPr>
+          <w:rFonts w:ascii="宋体" w:eastAsia="宋体" w:hAnsi="宋体" w:hint="eastAsia"/>
+          <w:sz w:val="20"/>
+          <w:szCs w:val="20"/>
+        </w:rPr>
+        <w:t xml:space="preserve"> 2021年7月20日16点46分</w:t>
+      </w:r>
+      <w:r>
+        <w:rPr>
+          <w:rFonts w:ascii="宋体" w:eastAsia="宋体" w:hAnsi="宋体" w:hint="eastAsia"/>
+          <w:sz w:val="20"/>
+          <w:szCs w:val="20"/>
+        </w:rPr>
+        <w:t>——2021年8月17日11点54分</w:t>
       </w:r>
     </w:p>
     <w:p>
@@ -2322,26 +2337,40 @@
       <w:r>
         <w:rPr>
           <w:rFonts w:ascii="宋体" w:eastAsia="宋体" w:hAnsi="宋体" w:hint="eastAsia"/>
-          <w:sz w:val="20"/>
-          <w:szCs w:val="20"/>
+          <w:b/>
+          <w:bCs/>
+          <w:color w:val="7030A0"/>
+          <w:szCs w:val="21"/>
         </w:rPr>
         <w:t>2</w:t>
       </w:r>
       <w:r>
         <w:rPr>
           <w:rFonts w:ascii="宋体" w:eastAsia="宋体" w:hAnsi="宋体"/>
-          <w:sz w:val="20"/>
-          <w:szCs w:val="20"/>
+          <w:b/>
+          <w:bCs/>
+          <w:color w:val="7030A0"/>
+          <w:szCs w:val="21"/>
         </w:rPr>
         <w:t>.2.1</w:t>
       </w:r>
       <w:r>
         <w:rPr>
           <w:rFonts w:ascii="宋体" w:eastAsia="宋体" w:hAnsi="宋体" w:hint="eastAsia"/>
-          <w:sz w:val="20"/>
-          <w:szCs w:val="20"/>
-        </w:rPr>
-        <w:t>定义.</w:t>
+          <w:b/>
+          <w:bCs/>
+          <w:color w:val="7030A0"/>
+          <w:szCs w:val="21"/>
+        </w:rPr>
+        <w:t>定义</w:t>
+      </w:r>
+      <w:r>
+        <w:rPr>
+          <w:rFonts w:ascii="宋体" w:eastAsia="宋体" w:hAnsi="宋体" w:hint="eastAsia"/>
+          <w:sz w:val="20"/>
+          <w:szCs w:val="20"/>
+        </w:rPr>
+        <w:t>.</w:t>
       </w:r>
       <w:r>
         <w:rPr>
@@ -2357,7 +2386,25 @@
           <w:sz w:val="20"/>
           <w:szCs w:val="20"/>
         </w:rPr>
-        <w:t>令S是一个集合.令R是</w:t>
+        <w:t>令</w:t>
+      </w:r>
+      <m:oMath>
+        <m:r>
+          <w:rPr>
+            <w:rFonts w:ascii="Cambria Math" w:eastAsia="宋体" w:hAnsi="Cambria Math" w:hint="eastAsia"/>
+            <w:sz w:val="20"/>
+            <w:szCs w:val="20"/>
+          </w:rPr>
+          <m:t>S</m:t>
+        </m:r>
+      </m:oMath>
+      <w:r>
+        <w:rPr>
+          <w:rFonts w:ascii="宋体" w:eastAsia="宋体" w:hAnsi="宋体" w:hint="eastAsia"/>
+          <w:sz w:val="20"/>
+          <w:szCs w:val="20"/>
+        </w:rPr>
+        <w:t>是一个集合.令R是</w:t>
       </w:r>
       <m:oMath>
         <m:r>
@@ -2439,15 +2486,7 @@
             <w:sz w:val="20"/>
             <w:szCs w:val="20"/>
           </w:rPr>
-          <m:t>a</m:t>
-        </m:r>
-        <m:r>
-          <w:rPr>
-            <w:rFonts w:ascii="Cambria Math" w:eastAsia="宋体" w:hAnsi="Cambria Math"/>
-            <w:sz w:val="20"/>
-            <w:szCs w:val="20"/>
-          </w:rPr>
-          <m:t>∈R</m:t>
+          <m:t>a∈R</m:t>
         </m:r>
       </m:oMath>
       <w:r>
@@ -2500,15 +2539,7 @@
                 <w:sz w:val="20"/>
                 <w:szCs w:val="20"/>
               </w:rPr>
-              <m:t>a,</m:t>
-            </m:r>
-            <m:r>
-              <w:rPr>
-                <w:rFonts w:ascii="Cambria Math" w:eastAsia="宋体" w:hAnsi="Cambria Math"/>
-                <w:sz w:val="20"/>
-                <w:szCs w:val="20"/>
-              </w:rPr>
-              <m:t>b</m:t>
+              <m:t>a,b</m:t>
             </m:r>
           </m:e>
         </m:d>
@@ -2548,23 +2579,7 @@
                 <w:sz w:val="20"/>
                 <w:szCs w:val="20"/>
               </w:rPr>
-              <m:t>b</m:t>
-            </m:r>
-            <m:r>
-              <w:rPr>
-                <w:rFonts w:ascii="Cambria Math" w:eastAsia="宋体" w:hAnsi="Cambria Math"/>
-                <w:sz w:val="20"/>
-                <w:szCs w:val="20"/>
-              </w:rPr>
-              <m:t>,</m:t>
-            </m:r>
-            <m:r>
-              <w:rPr>
-                <w:rFonts w:ascii="Cambria Math" w:eastAsia="宋体" w:hAnsi="Cambria Math"/>
-                <w:sz w:val="20"/>
-                <w:szCs w:val="20"/>
-              </w:rPr>
-              <m:t>a</m:t>
+              <m:t>b,a</m:t>
             </m:r>
           </m:e>
         </m:d>
@@ -2592,23 +2607,7 @@
             <w:sz w:val="20"/>
             <w:szCs w:val="20"/>
           </w:rPr>
-          <m:t>a</m:t>
-        </m:r>
-        <m:r>
-          <w:rPr>
-            <w:rFonts w:ascii="Cambria Math" w:eastAsia="宋体" w:hAnsi="Cambria Math"/>
-            <w:sz w:val="20"/>
-            <w:szCs w:val="20"/>
-          </w:rPr>
-          <m:t>,b</m:t>
-        </m:r>
-        <m:r>
-          <w:rPr>
-            <w:rFonts w:ascii="Cambria Math" w:eastAsia="宋体" w:hAnsi="Cambria Math"/>
-            <w:sz w:val="20"/>
-            <w:szCs w:val="20"/>
-          </w:rPr>
-          <m:t>∈R</m:t>
+          <m:t>a,b∈R</m:t>
         </m:r>
       </m:oMath>
       <w:r>
@@ -2701,15 +2700,7 @@
                 <w:sz w:val="20"/>
                 <w:szCs w:val="20"/>
               </w:rPr>
-              <m:t>b</m:t>
-            </m:r>
-            <m:r>
-              <w:rPr>
-                <w:rFonts w:ascii="Cambria Math" w:eastAsia="宋体" w:hAnsi="Cambria Math"/>
-                <w:sz w:val="20"/>
-                <w:szCs w:val="20"/>
-              </w:rPr>
-              <m:t>,c</m:t>
+              <m:t>b,c</m:t>
             </m:r>
           </m:e>
         </m:d>
@@ -2785,23 +2776,7 @@
             <w:sz w:val="20"/>
             <w:szCs w:val="20"/>
           </w:rPr>
-          <m:t>a,b</m:t>
-        </m:r>
-        <m:r>
-          <w:rPr>
-            <w:rFonts w:ascii="Cambria Math" w:eastAsia="宋体" w:hAnsi="Cambria Math"/>
-            <w:sz w:val="20"/>
-            <w:szCs w:val="20"/>
-          </w:rPr>
-          <m:t>,c</m:t>
-        </m:r>
-        <m:r>
-          <w:rPr>
-            <w:rFonts w:ascii="Cambria Math" w:eastAsia="宋体" w:hAnsi="Cambria Math"/>
-            <w:sz w:val="20"/>
-            <w:szCs w:val="20"/>
-          </w:rPr>
-          <m:t>∈R</m:t>
+          <m:t>a,b,c∈R</m:t>
         </m:r>
       </m:oMath>
       <w:r>
@@ -2816,7 +2791,7 @@
     <w:p>
       <w:pPr>
         <w:rPr>
-          <w:rFonts w:ascii="宋体" w:eastAsia="宋体" w:hAnsi="宋体" w:hint="eastAsia"/>
+          <w:rFonts w:ascii="宋体" w:eastAsia="宋体" w:hAnsi="宋体"/>
           <w:sz w:val="20"/>
           <w:szCs w:val="20"/>
         </w:rPr>
@@ -2827,7 +2802,25 @@
           <w:sz w:val="20"/>
           <w:szCs w:val="20"/>
         </w:rPr>
-        <w:t>则R被称为S上的</w:t>
+        <w:t>则</w:t>
+      </w:r>
+      <m:oMath>
+        <m:r>
+          <w:rPr>
+            <w:rFonts w:ascii="Cambria Math" w:eastAsia="宋体" w:hAnsi="Cambria Math" w:hint="eastAsia"/>
+            <w:sz w:val="20"/>
+            <w:szCs w:val="20"/>
+          </w:rPr>
+          <m:t>R</m:t>
+        </m:r>
+      </m:oMath>
+      <w:r>
+        <w:rPr>
+          <w:rFonts w:ascii="宋体" w:eastAsia="宋体" w:hAnsi="宋体" w:hint="eastAsia"/>
+          <w:sz w:val="20"/>
+          <w:szCs w:val="20"/>
+        </w:rPr>
+        <w:t>被称为S上的</w:t>
       </w:r>
       <w:r>
         <w:rPr>
@@ -2936,26 +2929,40 @@
       <w:r>
         <w:rPr>
           <w:rFonts w:ascii="宋体" w:eastAsia="宋体" w:hAnsi="宋体" w:hint="eastAsia"/>
-          <w:sz w:val="20"/>
-          <w:szCs w:val="20"/>
+          <w:b/>
+          <w:bCs/>
+          <w:color w:val="7030A0"/>
+          <w:szCs w:val="21"/>
         </w:rPr>
         <w:t>2</w:t>
       </w:r>
       <w:r>
         <w:rPr>
           <w:rFonts w:ascii="宋体" w:eastAsia="宋体" w:hAnsi="宋体"/>
-          <w:sz w:val="20"/>
-          <w:szCs w:val="20"/>
+          <w:b/>
+          <w:bCs/>
+          <w:color w:val="7030A0"/>
+          <w:szCs w:val="21"/>
         </w:rPr>
         <w:t>.2.2</w:t>
       </w:r>
       <w:r>
         <w:rPr>
           <w:rFonts w:ascii="宋体" w:eastAsia="宋体" w:hAnsi="宋体" w:hint="eastAsia"/>
-          <w:sz w:val="20"/>
-          <w:szCs w:val="20"/>
-        </w:rPr>
-        <w:t>定义.</w:t>
+          <w:b/>
+          <w:bCs/>
+          <w:color w:val="7030A0"/>
+          <w:szCs w:val="21"/>
+        </w:rPr>
+        <w:t>定义</w:t>
+      </w:r>
+      <w:r>
+        <w:rPr>
+          <w:rFonts w:ascii="宋体" w:eastAsia="宋体" w:hAnsi="宋体" w:hint="eastAsia"/>
+          <w:sz w:val="20"/>
+          <w:szCs w:val="20"/>
+        </w:rPr>
+        <w:t>.</w:t>
       </w:r>
       <w:r>
         <w:rPr>
@@ -3043,23 +3050,25 @@
           <w:sz w:val="20"/>
           <w:szCs w:val="20"/>
         </w:rPr>
-        <w:t>为S中所有与a是等价的</w:t>
-      </w:r>
-      <w:r>
-        <w:rPr>
-          <w:rFonts w:ascii="宋体" w:eastAsia="宋体" w:hAnsi="宋体" w:hint="eastAsia"/>
-          <w:sz w:val="20"/>
-          <w:szCs w:val="20"/>
-        </w:rPr>
-        <w:t>元素</w:t>
-      </w:r>
-      <w:r>
-        <w:rPr>
-          <w:rFonts w:ascii="宋体" w:eastAsia="宋体" w:hAnsi="宋体" w:hint="eastAsia"/>
-          <w:sz w:val="20"/>
-          <w:szCs w:val="20"/>
-        </w:rPr>
-        <w:t>的集合.我们使用符号</w:t>
+        <w:t>为S中所有与</w:t>
+      </w:r>
+      <m:oMath>
+        <m:r>
+          <w:rPr>
+            <w:rFonts w:ascii="Cambria Math" w:eastAsia="宋体" w:hAnsi="Cambria Math" w:hint="eastAsia"/>
+            <w:sz w:val="20"/>
+            <w:szCs w:val="20"/>
+          </w:rPr>
+          <m:t>a</m:t>
+        </m:r>
+      </m:oMath>
+      <w:r>
+        <w:rPr>
+          <w:rFonts w:ascii="宋体" w:eastAsia="宋体" w:hAnsi="宋体" w:hint="eastAsia"/>
+          <w:sz w:val="20"/>
+          <w:szCs w:val="20"/>
+        </w:rPr>
+        <w:t>是等价的元素的集合.我们使用符号</w:t>
       </w:r>
       <m:oMath>
         <m:d>
@@ -3158,23 +3167,7 @@
                   <w:sz w:val="20"/>
                   <w:szCs w:val="20"/>
                 </w:rPr>
-                <m:t>x∈S|x</m:t>
-              </m:r>
-              <m:r>
-                <w:rPr>
-                  <w:rFonts w:ascii="Cambria Math" w:eastAsia="宋体" w:hAnsi="Cambria Math"/>
-                  <w:sz w:val="20"/>
-                  <w:szCs w:val="20"/>
-                </w:rPr>
-                <m:t>~</m:t>
-              </m:r>
-              <m:r>
-                <w:rPr>
-                  <w:rFonts w:ascii="Cambria Math" w:eastAsia="宋体" w:hAnsi="Cambria Math"/>
-                  <w:sz w:val="20"/>
-                  <w:szCs w:val="20"/>
-                </w:rPr>
-                <m:t>a</m:t>
+                <m:t>x∈S|x~a</m:t>
               </m:r>
             </m:e>
           </m:d>
@@ -3203,7 +3196,6 @@
           <w:sz w:val="20"/>
           <w:szCs w:val="20"/>
         </w:rPr>
-        <w:lastRenderedPageBreak/>
         <w:t>符号</w:t>
       </w:r>
       <m:oMath>
@@ -3213,8 +3205,18 @@
             <w:sz w:val="20"/>
             <w:szCs w:val="20"/>
           </w:rPr>
-          <m:t>S/</m:t>
-        </m:r>
+          <m:t>S/~</m:t>
+        </m:r>
+      </m:oMath>
+      <w:r>
+        <w:rPr>
+          <w:rFonts w:ascii="宋体" w:eastAsia="宋体" w:hAnsi="宋体" w:hint="eastAsia"/>
+          <w:sz w:val="20"/>
+          <w:szCs w:val="20"/>
+        </w:rPr>
+        <w:t>用于表示通过等价关系</w:t>
+      </w:r>
+      <m:oMath>
         <m:r>
           <w:rPr>
             <w:rFonts w:ascii="Cambria Math" w:eastAsia="宋体" w:hAnsi="Cambria Math"/>
@@ -3230,7 +3232,25 @@
           <w:sz w:val="20"/>
           <w:szCs w:val="20"/>
         </w:rPr>
-        <w:t>用于表示通过等价关系</w:t>
+        <w:t>定义的S的等价类的集合族.我们说</w:t>
+      </w:r>
+      <m:oMath>
+        <m:r>
+          <w:rPr>
+            <w:rFonts w:ascii="Cambria Math" w:eastAsia="宋体" w:hAnsi="Cambria Math"/>
+            <w:sz w:val="20"/>
+            <w:szCs w:val="20"/>
+          </w:rPr>
+          <m:t>S/~</m:t>
+        </m:r>
+      </m:oMath>
+      <w:r>
+        <w:rPr>
+          <w:rFonts w:ascii="宋体" w:eastAsia="宋体" w:hAnsi="宋体" w:hint="eastAsia"/>
+          <w:sz w:val="20"/>
+          <w:szCs w:val="20"/>
+        </w:rPr>
+        <w:t>是关系</w:t>
       </w:r>
       <m:oMath>
         <m:r>
@@ -3248,10 +3268,58 @@
           <w:sz w:val="20"/>
           <w:szCs w:val="20"/>
         </w:rPr>
-        <w:t>定义的S的等价类的集合族.我们说</w:t>
-      </w:r>
-      <m:oMath>
-        <m:r>
+        <w:t>的</w:t>
+      </w:r>
+      <w:r>
+        <w:rPr>
+          <w:rFonts w:ascii="宋体" w:eastAsia="宋体" w:hAnsi="宋体" w:hint="eastAsia"/>
+          <w:b/>
+          <w:bCs/>
+          <w:sz w:val="20"/>
+          <w:szCs w:val="20"/>
+        </w:rPr>
+        <w:t>因素集[</w:t>
+      </w:r>
+      <w:r>
+        <w:rPr>
+          <w:rFonts w:ascii="宋体" w:eastAsia="宋体" w:hAnsi="宋体"/>
+          <w:b/>
+          <w:bCs/>
+          <w:sz w:val="20"/>
+          <w:szCs w:val="20"/>
+        </w:rPr>
+        <w:t>factor set]</w:t>
+      </w:r>
+      <w:r>
+        <w:rPr>
+          <w:rFonts w:ascii="宋体" w:eastAsia="宋体" w:hAnsi="宋体"/>
+          <w:sz w:val="20"/>
+          <w:szCs w:val="20"/>
+        </w:rPr>
+        <w:t>.</w:t>
+      </w:r>
+    </w:p>
+    <w:p>
+      <w:pPr>
+        <w:rPr>
+          <w:rFonts w:ascii="宋体" w:eastAsia="宋体" w:hAnsi="宋体" w:hint="eastAsia"/>
+          <w:sz w:val="20"/>
+          <w:szCs w:val="20"/>
+        </w:rPr>
+      </w:pPr>
+      <w:r>
+        <w:rPr>
+          <w:rFonts w:ascii="宋体" w:eastAsia="宋体" w:hAnsi="宋体"/>
+          <w:sz w:val="20"/>
+          <w:szCs w:val="20"/>
+        </w:rPr>
+        <w:tab/>
+      </w:r>
+      <m:oMath>
+        <m:r>
+          <m:rPr>
+            <m:sty m:val="bi"/>
+          </m:rPr>
           <w:rPr>
             <w:rFonts w:ascii="Cambria Math" w:eastAsia="宋体" w:hAnsi="Cambria Math"/>
             <w:sz w:val="20"/>
@@ -3263,13 +3331,104 @@
       <w:r>
         <w:rPr>
           <w:rFonts w:ascii="宋体" w:eastAsia="宋体" w:hAnsi="宋体" w:hint="eastAsia"/>
-          <w:sz w:val="20"/>
-          <w:szCs w:val="20"/>
-        </w:rPr>
-        <w:t>是关系</w:t>
-      </w:r>
-      <m:oMath>
-        <m:r>
+          <w:b/>
+          <w:bCs/>
+          <w:sz w:val="20"/>
+          <w:szCs w:val="20"/>
+        </w:rPr>
+        <w:t>实际上是一个集合族,对于其中的每一个集合</w:t>
+      </w:r>
+      <m:oMath>
+        <m:r>
+          <m:rPr>
+            <m:sty m:val="bi"/>
+          </m:rPr>
+          <w:rPr>
+            <w:rFonts w:ascii="Cambria Math" w:eastAsia="宋体" w:hAnsi="Cambria Math"/>
+            <w:sz w:val="20"/>
+            <w:szCs w:val="20"/>
+          </w:rPr>
+          <m:t>A∈S/~</m:t>
+        </m:r>
+      </m:oMath>
+      <w:r>
+        <w:rPr>
+          <w:rFonts w:ascii="宋体" w:eastAsia="宋体" w:hAnsi="宋体" w:hint="eastAsia"/>
+          <w:b/>
+          <w:bCs/>
+          <w:sz w:val="20"/>
+          <w:szCs w:val="20"/>
+        </w:rPr>
+        <w:t>,</w:t>
+      </w:r>
+      <m:oMath>
+        <m:r>
+          <m:rPr>
+            <m:sty m:val="bi"/>
+          </m:rPr>
+          <w:rPr>
+            <w:rFonts w:ascii="Cambria Math" w:eastAsia="宋体" w:hAnsi="Cambria Math"/>
+            <w:sz w:val="20"/>
+            <w:szCs w:val="20"/>
+          </w:rPr>
+          <m:t>A</m:t>
+        </m:r>
+      </m:oMath>
+      <w:r>
+        <w:rPr>
+          <w:rFonts w:ascii="宋体" w:eastAsia="宋体" w:hAnsi="宋体" w:hint="eastAsia"/>
+          <w:b/>
+          <w:bCs/>
+          <w:sz w:val="20"/>
+          <w:szCs w:val="20"/>
+        </w:rPr>
+        <w:t>中的</w:t>
+      </w:r>
+      <w:r>
+        <w:rPr>
+          <w:rFonts w:ascii="宋体" w:eastAsia="宋体" w:hAnsi="宋体" w:hint="eastAsia"/>
+          <w:b/>
+          <w:bCs/>
+          <w:sz w:val="20"/>
+          <w:szCs w:val="20"/>
+        </w:rPr>
+        <w:t>所有</w:t>
+      </w:r>
+      <w:r>
+        <w:rPr>
+          <w:rFonts w:ascii="宋体" w:eastAsia="宋体" w:hAnsi="宋体" w:hint="eastAsia"/>
+          <w:b/>
+          <w:bCs/>
+          <w:sz w:val="20"/>
+          <w:szCs w:val="20"/>
+        </w:rPr>
+        <w:t>元素</w:t>
+      </w:r>
+      <w:r>
+        <w:rPr>
+          <w:rFonts w:ascii="宋体" w:eastAsia="宋体" w:hAnsi="宋体" w:hint="eastAsia"/>
+          <w:b/>
+          <w:bCs/>
+          <w:sz w:val="20"/>
+          <w:szCs w:val="20"/>
+        </w:rPr>
+        <w:t>满足等价</w:t>
+      </w:r>
+      <w:r>
+        <w:rPr>
+          <w:rFonts w:ascii="宋体" w:eastAsia="宋体" w:hAnsi="宋体" w:hint="eastAsia"/>
+          <w:b/>
+          <w:bCs/>
+          <w:sz w:val="20"/>
+          <w:szCs w:val="20"/>
+        </w:rPr>
+        <w:t>关系</w:t>
+      </w:r>
+      <m:oMath>
+        <m:r>
+          <m:rPr>
+            <m:sty m:val="bi"/>
+          </m:rPr>
           <w:rPr>
             <w:rFonts w:ascii="Cambria Math" w:eastAsia="宋体" w:hAnsi="Cambria Math"/>
             <w:sz w:val="20"/>
@@ -3280,42 +3439,158 @@
       </m:oMath>
       <w:r>
         <w:rPr>
-          <w:rFonts w:ascii="宋体" w:eastAsia="宋体" w:hAnsi="宋体" w:hint="eastAsia"/>
-          <w:sz w:val="20"/>
-          <w:szCs w:val="20"/>
-        </w:rPr>
-        <w:t>的</w:t>
-      </w:r>
-      <w:r>
-        <w:rPr>
-          <w:rFonts w:ascii="宋体" w:eastAsia="宋体" w:hAnsi="宋体" w:hint="eastAsia"/>
-          <w:b/>
-          <w:bCs/>
-          <w:sz w:val="20"/>
-          <w:szCs w:val="20"/>
-        </w:rPr>
-        <w:t>因素集[</w:t>
-      </w:r>
-      <w:r>
-        <w:rPr>
-          <w:rFonts w:ascii="宋体" w:eastAsia="宋体" w:hAnsi="宋体"/>
-          <w:b/>
-          <w:bCs/>
-          <w:sz w:val="20"/>
-          <w:szCs w:val="20"/>
-        </w:rPr>
-        <w:t>factor set</w:t>
-      </w:r>
-      <w:r>
-        <w:rPr>
-          <w:rFonts w:ascii="宋体" w:eastAsia="宋体" w:hAnsi="宋体"/>
-          <w:b/>
-          <w:bCs/>
-          <w:sz w:val="20"/>
-          <w:szCs w:val="20"/>
-        </w:rPr>
-        <w:t>]</w:t>
-      </w:r>
+          <w:rFonts w:ascii="宋体" w:eastAsia="宋体" w:hAnsi="宋体"/>
+          <w:sz w:val="20"/>
+          <w:szCs w:val="20"/>
+        </w:rPr>
+        <w:t>.</w:t>
+      </w:r>
+      <w:r>
+        <w:rPr>
+          <w:rFonts w:ascii="宋体" w:eastAsia="宋体" w:hAnsi="宋体" w:hint="eastAsia"/>
+          <w:b/>
+          <w:bCs/>
+          <w:sz w:val="20"/>
+          <w:szCs w:val="20"/>
+        </w:rPr>
+        <w:t>对于不同于集合</w:t>
+      </w:r>
+      <m:oMath>
+        <m:r>
+          <m:rPr>
+            <m:sty m:val="bi"/>
+          </m:rPr>
+          <w:rPr>
+            <w:rFonts w:ascii="Cambria Math" w:eastAsia="宋体" w:hAnsi="Cambria Math" w:hint="eastAsia"/>
+            <w:sz w:val="20"/>
+            <w:szCs w:val="20"/>
+          </w:rPr>
+          <m:t>A</m:t>
+        </m:r>
+      </m:oMath>
+      <w:r>
+        <w:rPr>
+          <w:rFonts w:ascii="宋体" w:eastAsia="宋体" w:hAnsi="宋体" w:hint="eastAsia"/>
+          <w:b/>
+          <w:bCs/>
+          <w:sz w:val="20"/>
+          <w:szCs w:val="20"/>
+        </w:rPr>
+        <w:t>的集合</w:t>
+      </w:r>
+      <m:oMath>
+        <m:r>
+          <m:rPr>
+            <m:sty m:val="bi"/>
+          </m:rPr>
+          <w:rPr>
+            <w:rFonts w:ascii="Cambria Math" w:eastAsia="宋体" w:hAnsi="Cambria Math"/>
+            <w:sz w:val="20"/>
+            <w:szCs w:val="20"/>
+          </w:rPr>
+          <m:t>B</m:t>
+        </m:r>
+        <m:r>
+          <m:rPr>
+            <m:sty m:val="bi"/>
+          </m:rPr>
+          <w:rPr>
+            <w:rFonts w:ascii="Cambria Math" w:eastAsia="宋体" w:hAnsi="Cambria Math"/>
+            <w:sz w:val="20"/>
+            <w:szCs w:val="20"/>
+          </w:rPr>
+          <m:t>∈S/~</m:t>
+        </m:r>
+      </m:oMath>
+      <w:r>
+        <w:rPr>
+          <w:rFonts w:ascii="宋体" w:eastAsia="宋体" w:hAnsi="宋体" w:hint="eastAsia"/>
+          <w:b/>
+          <w:bCs/>
+          <w:sz w:val="20"/>
+          <w:szCs w:val="20"/>
+        </w:rPr>
+        <w:t>,</w:t>
+      </w:r>
+      <m:oMath>
+        <m:r>
+          <m:rPr>
+            <m:sty m:val="bi"/>
+          </m:rPr>
+          <w:rPr>
+            <w:rFonts w:ascii="Cambria Math" w:eastAsia="宋体" w:hAnsi="Cambria Math"/>
+            <w:sz w:val="20"/>
+            <w:szCs w:val="20"/>
+          </w:rPr>
+          <m:t>A</m:t>
+        </m:r>
+      </m:oMath>
+      <w:r>
+        <w:rPr>
+          <w:rFonts w:ascii="宋体" w:eastAsia="宋体" w:hAnsi="宋体" w:hint="eastAsia"/>
+          <w:b/>
+          <w:bCs/>
+          <w:sz w:val="20"/>
+          <w:szCs w:val="20"/>
+        </w:rPr>
+        <w:t>的元素与</w:t>
+      </w:r>
+      <m:oMath>
+        <m:r>
+          <m:rPr>
+            <m:sty m:val="bi"/>
+          </m:rPr>
+          <w:rPr>
+            <w:rFonts w:ascii="Cambria Math" w:eastAsia="宋体" w:hAnsi="Cambria Math" w:hint="eastAsia"/>
+            <w:sz w:val="20"/>
+            <w:szCs w:val="20"/>
+          </w:rPr>
+          <m:t>B</m:t>
+        </m:r>
+      </m:oMath>
+      <w:r>
+        <w:rPr>
+          <w:rFonts w:ascii="宋体" w:eastAsia="宋体" w:hAnsi="宋体" w:hint="eastAsia"/>
+          <w:b/>
+          <w:bCs/>
+          <w:sz w:val="20"/>
+          <w:szCs w:val="20"/>
+        </w:rPr>
+        <w:t>的元素一定不满足</w:t>
+      </w:r>
+      <w:r>
+        <w:rPr>
+          <w:rFonts w:ascii="宋体" w:eastAsia="宋体" w:hAnsi="宋体" w:hint="eastAsia"/>
+          <w:b/>
+          <w:bCs/>
+          <w:sz w:val="20"/>
+          <w:szCs w:val="20"/>
+        </w:rPr>
+        <w:t>等价</w:t>
+      </w:r>
+      <w:r>
+        <w:rPr>
+          <w:rFonts w:ascii="宋体" w:eastAsia="宋体" w:hAnsi="宋体" w:hint="eastAsia"/>
+          <w:b/>
+          <w:bCs/>
+          <w:sz w:val="20"/>
+          <w:szCs w:val="20"/>
+        </w:rPr>
+        <w:t>关系</w:t>
+      </w:r>
+      <m:oMath>
+        <m:r>
+          <m:rPr>
+            <m:sty m:val="bi"/>
+          </m:rPr>
+          <w:rPr>
+            <w:rFonts w:ascii="Cambria Math" w:eastAsia="宋体" w:hAnsi="Cambria Math"/>
+            <w:sz w:val="20"/>
+            <w:szCs w:val="20"/>
+          </w:rPr>
+          <m:t>~</m:t>
+        </m:r>
+      </m:oMath>
       <w:r>
         <w:rPr>
           <w:rFonts w:ascii="宋体" w:eastAsia="宋体" w:hAnsi="宋体"/>
@@ -3345,26 +3620,40 @@
       <w:r>
         <w:rPr>
           <w:rFonts w:ascii="宋体" w:eastAsia="宋体" w:hAnsi="宋体" w:hint="eastAsia"/>
-          <w:sz w:val="20"/>
-          <w:szCs w:val="20"/>
+          <w:b/>
+          <w:bCs/>
+          <w:color w:val="7030A0"/>
+          <w:szCs w:val="21"/>
         </w:rPr>
         <w:t>2</w:t>
       </w:r>
       <w:r>
         <w:rPr>
           <w:rFonts w:ascii="宋体" w:eastAsia="宋体" w:hAnsi="宋体"/>
-          <w:sz w:val="20"/>
-          <w:szCs w:val="20"/>
+          <w:b/>
+          <w:bCs/>
+          <w:color w:val="7030A0"/>
+          <w:szCs w:val="21"/>
         </w:rPr>
         <w:t>.2.3</w:t>
       </w:r>
       <w:r>
         <w:rPr>
           <w:rFonts w:ascii="宋体" w:eastAsia="宋体" w:hAnsi="宋体" w:hint="eastAsia"/>
-          <w:sz w:val="20"/>
-          <w:szCs w:val="20"/>
-        </w:rPr>
-        <w:t>命题.</w:t>
+          <w:b/>
+          <w:bCs/>
+          <w:color w:val="7030A0"/>
+          <w:szCs w:val="21"/>
+        </w:rPr>
+        <w:t>命题</w:t>
+      </w:r>
+      <w:r>
+        <w:rPr>
+          <w:rFonts w:ascii="宋体" w:eastAsia="宋体" w:hAnsi="宋体" w:hint="eastAsia"/>
+          <w:sz w:val="20"/>
+          <w:szCs w:val="20"/>
+        </w:rPr>
+        <w:t>.</w:t>
       </w:r>
       <w:r>
         <w:rPr>
@@ -3380,7 +3669,25 @@
           <w:sz w:val="20"/>
           <w:szCs w:val="20"/>
         </w:rPr>
-        <w:t>令S是一个集合,令</w:t>
+        <w:t>令</w:t>
+      </w:r>
+      <m:oMath>
+        <m:r>
+          <w:rPr>
+            <w:rFonts w:ascii="Cambria Math" w:eastAsia="宋体" w:hAnsi="Cambria Math" w:hint="eastAsia"/>
+            <w:sz w:val="20"/>
+            <w:szCs w:val="20"/>
+          </w:rPr>
+          <m:t>S</m:t>
+        </m:r>
+      </m:oMath>
+      <w:r>
+        <w:rPr>
+          <w:rFonts w:ascii="宋体" w:eastAsia="宋体" w:hAnsi="宋体" w:hint="eastAsia"/>
+          <w:sz w:val="20"/>
+          <w:szCs w:val="20"/>
+        </w:rPr>
+        <w:t>是一个集合,令</w:t>
       </w:r>
       <m:oMath>
         <m:r>
@@ -3398,7 +3705,43 @@
           <w:sz w:val="20"/>
           <w:szCs w:val="20"/>
         </w:rPr>
-        <w:t>是S上的等价关系.则S中的每一个元素恰好属于由关系</w:t>
+        <w:t>是</w:t>
+      </w:r>
+      <m:oMath>
+        <m:r>
+          <w:rPr>
+            <w:rFonts w:ascii="Cambria Math" w:eastAsia="宋体" w:hAnsi="Cambria Math" w:hint="eastAsia"/>
+            <w:sz w:val="20"/>
+            <w:szCs w:val="20"/>
+          </w:rPr>
+          <m:t>S</m:t>
+        </m:r>
+      </m:oMath>
+      <w:r>
+        <w:rPr>
+          <w:rFonts w:ascii="宋体" w:eastAsia="宋体" w:hAnsi="宋体" w:hint="eastAsia"/>
+          <w:sz w:val="20"/>
+          <w:szCs w:val="20"/>
+        </w:rPr>
+        <w:t>上的等价关系.则</w:t>
+      </w:r>
+      <m:oMath>
+        <m:r>
+          <w:rPr>
+            <w:rFonts w:ascii="Cambria Math" w:eastAsia="宋体" w:hAnsi="Cambria Math" w:hint="eastAsia"/>
+            <w:sz w:val="20"/>
+            <w:szCs w:val="20"/>
+          </w:rPr>
+          <m:t>S</m:t>
+        </m:r>
+      </m:oMath>
+      <w:r>
+        <w:rPr>
+          <w:rFonts w:ascii="宋体" w:eastAsia="宋体" w:hAnsi="宋体" w:hint="eastAsia"/>
+          <w:sz w:val="20"/>
+          <w:szCs w:val="20"/>
+        </w:rPr>
+        <w:t>中的每一个元素恰好属于由关系</w:t>
       </w:r>
       <m:oMath>
         <m:r>
@@ -3416,7 +3759,25 @@
           <w:sz w:val="20"/>
           <w:szCs w:val="20"/>
         </w:rPr>
-        <w:t>确定的S中的等价类中的某一个.</w:t>
+        <w:t>确定的</w:t>
+      </w:r>
+      <m:oMath>
+        <m:r>
+          <w:rPr>
+            <w:rFonts w:ascii="Cambria Math" w:eastAsia="宋体" w:hAnsi="Cambria Math" w:hint="eastAsia"/>
+            <w:sz w:val="20"/>
+            <w:szCs w:val="20"/>
+          </w:rPr>
+          <m:t>S</m:t>
+        </m:r>
+      </m:oMath>
+      <w:r>
+        <w:rPr>
+          <w:rFonts w:ascii="宋体" w:eastAsia="宋体" w:hAnsi="宋体" w:hint="eastAsia"/>
+          <w:sz w:val="20"/>
+          <w:szCs w:val="20"/>
+        </w:rPr>
+        <w:t>中的等价类中的某一个.</w:t>
       </w:r>
     </w:p>
     <w:p>
@@ -3439,26 +3800,40 @@
       <w:r>
         <w:rPr>
           <w:rFonts w:ascii="宋体" w:eastAsia="宋体" w:hAnsi="宋体" w:hint="eastAsia"/>
-          <w:sz w:val="20"/>
-          <w:szCs w:val="20"/>
+          <w:b/>
+          <w:bCs/>
+          <w:color w:val="7030A0"/>
+          <w:szCs w:val="21"/>
         </w:rPr>
         <w:t>2</w:t>
       </w:r>
       <w:r>
         <w:rPr>
           <w:rFonts w:ascii="宋体" w:eastAsia="宋体" w:hAnsi="宋体"/>
-          <w:sz w:val="20"/>
-          <w:szCs w:val="20"/>
+          <w:b/>
+          <w:bCs/>
+          <w:color w:val="7030A0"/>
+          <w:szCs w:val="21"/>
         </w:rPr>
         <w:t>.2.4</w:t>
       </w:r>
       <w:r>
         <w:rPr>
           <w:rFonts w:ascii="宋体" w:eastAsia="宋体" w:hAnsi="宋体" w:hint="eastAsia"/>
-          <w:sz w:val="20"/>
-          <w:szCs w:val="20"/>
-        </w:rPr>
-        <w:t>定义.</w:t>
+          <w:b/>
+          <w:bCs/>
+          <w:color w:val="7030A0"/>
+          <w:szCs w:val="21"/>
+        </w:rPr>
+        <w:t>定义</w:t>
+      </w:r>
+      <w:r>
+        <w:rPr>
+          <w:rFonts w:ascii="宋体" w:eastAsia="宋体" w:hAnsi="宋体" w:hint="eastAsia"/>
+          <w:sz w:val="20"/>
+          <w:szCs w:val="20"/>
+        </w:rPr>
+        <w:t>.</w:t>
       </w:r>
       <w:r>
         <w:rPr>
@@ -3474,7 +3849,25 @@
           <w:sz w:val="20"/>
           <w:szCs w:val="20"/>
         </w:rPr>
-        <w:t>令S是一个集合.令</w:t>
+        <w:t>令</w:t>
+      </w:r>
+      <m:oMath>
+        <m:r>
+          <w:rPr>
+            <w:rFonts w:ascii="Cambria Math" w:eastAsia="宋体" w:hAnsi="Cambria Math" w:hint="eastAsia"/>
+            <w:sz w:val="20"/>
+            <w:szCs w:val="20"/>
+          </w:rPr>
+          <m:t>S</m:t>
+        </m:r>
+      </m:oMath>
+      <w:r>
+        <w:rPr>
+          <w:rFonts w:ascii="宋体" w:eastAsia="宋体" w:hAnsi="宋体" w:hint="eastAsia"/>
+          <w:sz w:val="20"/>
+          <w:szCs w:val="20"/>
+        </w:rPr>
+        <w:t>是一个集合.令</w:t>
       </w:r>
       <m:oMath>
         <m:r>
@@ -3495,7 +3888,43 @@
           <w:sz w:val="20"/>
           <w:szCs w:val="20"/>
         </w:rPr>
-        <w:t>是S的非空子集族,如果S的每一个元素恰好属于</w:t>
+        <w:t>是</w:t>
+      </w:r>
+      <m:oMath>
+        <m:r>
+          <w:rPr>
+            <w:rFonts w:ascii="Cambria Math" w:eastAsia="宋体" w:hAnsi="Cambria Math" w:hint="eastAsia"/>
+            <w:sz w:val="20"/>
+            <w:szCs w:val="20"/>
+          </w:rPr>
+          <m:t>S</m:t>
+        </m:r>
+      </m:oMath>
+      <w:r>
+        <w:rPr>
+          <w:rFonts w:ascii="宋体" w:eastAsia="宋体" w:hAnsi="宋体" w:hint="eastAsia"/>
+          <w:sz w:val="20"/>
+          <w:szCs w:val="20"/>
+        </w:rPr>
+        <w:t>的非空子集族,如果</w:t>
+      </w:r>
+      <m:oMath>
+        <m:r>
+          <w:rPr>
+            <w:rFonts w:ascii="Cambria Math" w:eastAsia="宋体" w:hAnsi="Cambria Math" w:hint="eastAsia"/>
+            <w:sz w:val="20"/>
+            <w:szCs w:val="20"/>
+          </w:rPr>
+          <m:t>S</m:t>
+        </m:r>
+      </m:oMath>
+      <w:r>
+        <w:rPr>
+          <w:rFonts w:ascii="宋体" w:eastAsia="宋体" w:hAnsi="宋体" w:hint="eastAsia"/>
+          <w:sz w:val="20"/>
+          <w:szCs w:val="20"/>
+        </w:rPr>
+        <w:t>的每一个元素恰好属于</w:t>
       </w:r>
       <m:oMath>
         <m:r>
@@ -3516,7 +3945,23 @@
           <w:sz w:val="20"/>
           <w:szCs w:val="20"/>
         </w:rPr>
-        <w:t>的某一个成员,则</w:t>
+        <w:t>的某一</w:t>
+      </w:r>
+      <w:r>
+        <w:rPr>
+          <w:rFonts w:ascii="宋体" w:eastAsia="宋体" w:hAnsi="宋体" w:hint="eastAsia"/>
+          <w:sz w:val="20"/>
+          <w:szCs w:val="20"/>
+        </w:rPr>
+        <w:t>集合</w:t>
+      </w:r>
+      <w:r>
+        <w:rPr>
+          <w:rFonts w:ascii="宋体" w:eastAsia="宋体" w:hAnsi="宋体" w:hint="eastAsia"/>
+          <w:sz w:val="20"/>
+          <w:szCs w:val="20"/>
+        </w:rPr>
+        <w:t>,则</w:t>
       </w:r>
       <m:oMath>
         <m:r>
@@ -3537,7 +3982,25 @@
           <w:sz w:val="20"/>
           <w:szCs w:val="20"/>
         </w:rPr>
-        <w:t>被称为S的一个</w:t>
+        <w:t>被称为</w:t>
+      </w:r>
+      <m:oMath>
+        <m:r>
+          <w:rPr>
+            <w:rFonts w:ascii="Cambria Math" w:eastAsia="宋体" w:hAnsi="Cambria Math" w:hint="eastAsia"/>
+            <w:sz w:val="20"/>
+            <w:szCs w:val="20"/>
+          </w:rPr>
+          <m:t>S</m:t>
+        </m:r>
+      </m:oMath>
+      <w:r>
+        <w:rPr>
+          <w:rFonts w:ascii="宋体" w:eastAsia="宋体" w:hAnsi="宋体" w:hint="eastAsia"/>
+          <w:sz w:val="20"/>
+          <w:szCs w:val="20"/>
+        </w:rPr>
+        <w:t>的一个</w:t>
       </w:r>
       <w:r>
         <w:rPr>
@@ -3598,6 +4061,9 @@
       <w:r>
         <w:rPr>
           <w:rFonts w:ascii="宋体" w:eastAsia="宋体" w:hAnsi="宋体" w:hint="eastAsia"/>
+          <w:b/>
+          <w:bCs/>
+          <w:color w:val="7030A0"/>
           <w:sz w:val="20"/>
           <w:szCs w:val="20"/>
         </w:rPr>
@@ -3606,6 +4072,9 @@
       <w:r>
         <w:rPr>
           <w:rFonts w:ascii="宋体" w:eastAsia="宋体" w:hAnsi="宋体"/>
+          <w:b/>
+          <w:bCs/>
+          <w:color w:val="7030A0"/>
           <w:sz w:val="20"/>
           <w:szCs w:val="20"/>
         </w:rPr>
@@ -3614,10 +4083,21 @@
       <w:r>
         <w:rPr>
           <w:rFonts w:ascii="宋体" w:eastAsia="宋体" w:hAnsi="宋体" w:hint="eastAsia"/>
-          <w:sz w:val="20"/>
-          <w:szCs w:val="20"/>
-        </w:rPr>
-        <w:t>命题.</w:t>
+          <w:b/>
+          <w:bCs/>
+          <w:color w:val="7030A0"/>
+          <w:sz w:val="20"/>
+          <w:szCs w:val="20"/>
+        </w:rPr>
+        <w:t>命题</w:t>
+      </w:r>
+      <w:r>
+        <w:rPr>
+          <w:rFonts w:ascii="宋体" w:eastAsia="宋体" w:hAnsi="宋体" w:hint="eastAsia"/>
+          <w:sz w:val="20"/>
+          <w:szCs w:val="20"/>
+        </w:rPr>
+        <w:t>.</w:t>
       </w:r>
       <w:r>
         <w:rPr>
@@ -3633,7 +4113,25 @@
           <w:sz w:val="20"/>
           <w:szCs w:val="20"/>
         </w:rPr>
-        <w:t>集合S的任意分割</w:t>
+        <w:t>集合</w:t>
+      </w:r>
+      <m:oMath>
+        <m:r>
+          <w:rPr>
+            <w:rFonts w:ascii="Cambria Math" w:eastAsia="宋体" w:hAnsi="Cambria Math" w:hint="eastAsia"/>
+            <w:sz w:val="20"/>
+            <w:szCs w:val="20"/>
+          </w:rPr>
+          <m:t>S</m:t>
+        </m:r>
+      </m:oMath>
+      <w:r>
+        <w:rPr>
+          <w:rFonts w:ascii="宋体" w:eastAsia="宋体" w:hAnsi="宋体" w:hint="eastAsia"/>
+          <w:sz w:val="20"/>
+          <w:szCs w:val="20"/>
+        </w:rPr>
+        <w:t>的任意分割</w:t>
       </w:r>
       <m:oMath>
         <m:r>
@@ -3654,7 +4152,25 @@
           <w:sz w:val="20"/>
           <w:szCs w:val="20"/>
         </w:rPr>
-        <w:t>确定了S上的唯一等价关系</w:t>
+        <w:t>确定了</w:t>
+      </w:r>
+      <m:oMath>
+        <m:r>
+          <w:rPr>
+            <w:rFonts w:ascii="Cambria Math" w:eastAsia="宋体" w:hAnsi="Cambria Math" w:hint="eastAsia"/>
+            <w:sz w:val="20"/>
+            <w:szCs w:val="20"/>
+          </w:rPr>
+          <m:t>S</m:t>
+        </m:r>
+      </m:oMath>
+      <w:r>
+        <w:rPr>
+          <w:rFonts w:ascii="宋体" w:eastAsia="宋体" w:hAnsi="宋体" w:hint="eastAsia"/>
+          <w:sz w:val="20"/>
+          <w:szCs w:val="20"/>
+        </w:rPr>
+        <w:t>上的唯一等价关系</w:t>
       </w:r>
       <m:oMath>
         <m:r>
@@ -3737,15 +4253,25 @@
           <w:sz w:val="20"/>
           <w:szCs w:val="20"/>
         </w:rPr>
-        <w:t>是S上的任意等价关系,则</w:t>
-      </w:r>
-      <w:r>
-        <w:rPr>
-          <w:rFonts w:ascii="宋体" w:eastAsia="宋体" w:hAnsi="宋体" w:hint="eastAsia"/>
-          <w:sz w:val="20"/>
-          <w:szCs w:val="20"/>
-        </w:rPr>
-        <w:t>因素集</w:t>
+        <w:t>是</w:t>
+      </w:r>
+      <m:oMath>
+        <m:r>
+          <w:rPr>
+            <w:rFonts w:ascii="Cambria Math" w:eastAsia="宋体" w:hAnsi="Cambria Math" w:hint="eastAsia"/>
+            <w:sz w:val="20"/>
+            <w:szCs w:val="20"/>
+          </w:rPr>
+          <m:t>S</m:t>
+        </m:r>
+      </m:oMath>
+      <w:r>
+        <w:rPr>
+          <w:rFonts w:ascii="宋体" w:eastAsia="宋体" w:hAnsi="宋体" w:hint="eastAsia"/>
+          <w:sz w:val="20"/>
+          <w:szCs w:val="20"/>
+        </w:rPr>
+        <w:t>上的任意等价关系,则因素集</w:t>
       </w:r>
       <m:oMath>
         <m:r>
@@ -3804,26 +4330,40 @@
       <w:r>
         <w:rPr>
           <w:rFonts w:ascii="宋体" w:eastAsia="宋体" w:hAnsi="宋体" w:hint="eastAsia"/>
-          <w:sz w:val="20"/>
-          <w:szCs w:val="20"/>
+          <w:b/>
+          <w:bCs/>
+          <w:color w:val="7030A0"/>
+          <w:szCs w:val="21"/>
         </w:rPr>
         <w:t>2</w:t>
       </w:r>
       <w:r>
         <w:rPr>
           <w:rFonts w:ascii="宋体" w:eastAsia="宋体" w:hAnsi="宋体"/>
-          <w:sz w:val="20"/>
-          <w:szCs w:val="20"/>
+          <w:b/>
+          <w:bCs/>
+          <w:color w:val="7030A0"/>
+          <w:szCs w:val="21"/>
         </w:rPr>
         <w:t>.2.6</w:t>
       </w:r>
       <w:r>
         <w:rPr>
           <w:rFonts w:ascii="宋体" w:eastAsia="宋体" w:hAnsi="宋体" w:hint="eastAsia"/>
-          <w:sz w:val="20"/>
-          <w:szCs w:val="20"/>
-        </w:rPr>
-        <w:t>定义.</w:t>
+          <w:b/>
+          <w:bCs/>
+          <w:color w:val="7030A0"/>
+          <w:szCs w:val="21"/>
+        </w:rPr>
+        <w:t>定义</w:t>
+      </w:r>
+      <w:r>
+        <w:rPr>
+          <w:rFonts w:ascii="宋体" w:eastAsia="宋体" w:hAnsi="宋体" w:hint="eastAsia"/>
+          <w:sz w:val="20"/>
+          <w:szCs w:val="20"/>
+        </w:rPr>
+        <w:t>.</w:t>
       </w:r>
       <w:r>
         <w:rPr>
@@ -3839,7 +4379,25 @@
           <w:sz w:val="20"/>
           <w:szCs w:val="20"/>
         </w:rPr>
-        <w:t>令S是一个集合,并且令</w:t>
+        <w:t>令</w:t>
+      </w:r>
+      <m:oMath>
+        <m:r>
+          <w:rPr>
+            <w:rFonts w:ascii="Cambria Math" w:eastAsia="宋体" w:hAnsi="Cambria Math" w:hint="eastAsia"/>
+            <w:sz w:val="20"/>
+            <w:szCs w:val="20"/>
+          </w:rPr>
+          <m:t>S</m:t>
+        </m:r>
+      </m:oMath>
+      <w:r>
+        <w:rPr>
+          <w:rFonts w:ascii="宋体" w:eastAsia="宋体" w:hAnsi="宋体" w:hint="eastAsia"/>
+          <w:sz w:val="20"/>
+          <w:szCs w:val="20"/>
+        </w:rPr>
+        <w:t>是一个集合,并且令</w:t>
       </w:r>
       <m:oMath>
         <m:r>
@@ -3857,24 +4415,34 @@
           <w:sz w:val="20"/>
           <w:szCs w:val="20"/>
         </w:rPr>
-        <w:t>是S上的一个等价关系.函数</w:t>
-      </w:r>
-      <m:oMath>
-        <m:r>
-          <w:rPr>
-            <w:rFonts w:ascii="Cambria Math" w:eastAsia="宋体" w:hAnsi="Cambria Math"/>
-            <w:sz w:val="20"/>
-            <w:szCs w:val="20"/>
-          </w:rPr>
-          <m:t>π:S→</m:t>
-        </m:r>
-        <m:r>
-          <w:rPr>
-            <w:rFonts w:ascii="Cambria Math" w:eastAsia="宋体" w:hAnsi="Cambria Math"/>
-            <w:sz w:val="20"/>
-            <w:szCs w:val="20"/>
-          </w:rPr>
-          <m:t>S/~</m:t>
+        <w:t>是</w:t>
+      </w:r>
+      <m:oMath>
+        <m:r>
+          <w:rPr>
+            <w:rFonts w:ascii="Cambria Math" w:eastAsia="宋体" w:hAnsi="Cambria Math" w:hint="eastAsia"/>
+            <w:sz w:val="20"/>
+            <w:szCs w:val="20"/>
+          </w:rPr>
+          <m:t>S</m:t>
+        </m:r>
+      </m:oMath>
+      <w:r>
+        <w:rPr>
+          <w:rFonts w:ascii="宋体" w:eastAsia="宋体" w:hAnsi="宋体" w:hint="eastAsia"/>
+          <w:sz w:val="20"/>
+          <w:szCs w:val="20"/>
+        </w:rPr>
+        <w:t>上的一个等价关系.函数</w:t>
+      </w:r>
+      <m:oMath>
+        <m:r>
+          <w:rPr>
+            <w:rFonts w:ascii="Cambria Math" w:eastAsia="宋体" w:hAnsi="Cambria Math"/>
+            <w:sz w:val="20"/>
+            <w:szCs w:val="20"/>
+          </w:rPr>
+          <m:t>π:S→S/~</m:t>
         </m:r>
       </m:oMath>
       <w:r>
@@ -3973,7 +4541,25 @@
           <w:sz w:val="20"/>
           <w:szCs w:val="20"/>
         </w:rPr>
-        <w:t>成立,被称为从S满射到因素集</w:t>
+        <w:t>成立,被称为从</w:t>
+      </w:r>
+      <m:oMath>
+        <m:r>
+          <w:rPr>
+            <w:rFonts w:ascii="Cambria Math" w:eastAsia="宋体" w:hAnsi="Cambria Math" w:hint="eastAsia"/>
+            <w:sz w:val="20"/>
+            <w:szCs w:val="20"/>
+          </w:rPr>
+          <m:t>S</m:t>
+        </m:r>
+      </m:oMath>
+      <w:r>
+        <w:rPr>
+          <w:rFonts w:ascii="宋体" w:eastAsia="宋体" w:hAnsi="宋体" w:hint="eastAsia"/>
+          <w:sz w:val="20"/>
+          <w:szCs w:val="20"/>
+        </w:rPr>
+        <w:t>满射到因素集</w:t>
       </w:r>
       <m:oMath>
         <m:r>
@@ -4042,26 +4628,40 @@
       <w:r>
         <w:rPr>
           <w:rFonts w:ascii="宋体" w:eastAsia="宋体" w:hAnsi="宋体" w:hint="eastAsia"/>
-          <w:sz w:val="20"/>
-          <w:szCs w:val="20"/>
+          <w:b/>
+          <w:bCs/>
+          <w:color w:val="7030A0"/>
+          <w:szCs w:val="21"/>
         </w:rPr>
         <w:t>2</w:t>
       </w:r>
       <w:r>
         <w:rPr>
           <w:rFonts w:ascii="宋体" w:eastAsia="宋体" w:hAnsi="宋体"/>
-          <w:sz w:val="20"/>
-          <w:szCs w:val="20"/>
+          <w:b/>
+          <w:bCs/>
+          <w:color w:val="7030A0"/>
+          <w:szCs w:val="21"/>
         </w:rPr>
         <w:t>.2.7</w:t>
       </w:r>
       <w:r>
         <w:rPr>
           <w:rFonts w:ascii="宋体" w:eastAsia="宋体" w:hAnsi="宋体" w:hint="eastAsia"/>
-          <w:sz w:val="20"/>
-          <w:szCs w:val="20"/>
-        </w:rPr>
-        <w:t>定理.如果</w:t>
+          <w:b/>
+          <w:bCs/>
+          <w:color w:val="7030A0"/>
+          <w:szCs w:val="21"/>
+        </w:rPr>
+        <w:t>定理</w:t>
+      </w:r>
+      <w:r>
+        <w:rPr>
+          <w:rFonts w:ascii="宋体" w:eastAsia="宋体" w:hAnsi="宋体" w:hint="eastAsia"/>
+          <w:sz w:val="20"/>
+          <w:szCs w:val="20"/>
+        </w:rPr>
+        <w:t>.如果</w:t>
       </w:r>
       <m:oMath>
         <m:r>
@@ -4129,7 +4729,25 @@
           <w:sz w:val="20"/>
           <w:szCs w:val="20"/>
         </w:rPr>
-        <w:t>是定义在S上的等价关系:如果</w:t>
+        <w:t>是定义在</w:t>
+      </w:r>
+      <m:oMath>
+        <m:r>
+          <w:rPr>
+            <w:rFonts w:ascii="Cambria Math" w:eastAsia="宋体" w:hAnsi="Cambria Math" w:hint="eastAsia"/>
+            <w:sz w:val="20"/>
+            <w:szCs w:val="20"/>
+          </w:rPr>
+          <m:t>S</m:t>
+        </m:r>
+      </m:oMath>
+      <w:r>
+        <w:rPr>
+          <w:rFonts w:ascii="宋体" w:eastAsia="宋体" w:hAnsi="宋体" w:hint="eastAsia"/>
+          <w:sz w:val="20"/>
+          <w:szCs w:val="20"/>
+        </w:rPr>
+        <w:t>上的等价关系:如果</w:t>
       </w:r>
       <m:oMath>
         <m:r>
@@ -4192,15 +4810,7 @@
             <w:sz w:val="20"/>
             <w:szCs w:val="20"/>
           </w:rPr>
-          <m:t>=</m:t>
-        </m:r>
-        <m:r>
-          <w:rPr>
-            <w:rFonts w:ascii="Cambria Math" w:eastAsia="宋体" w:hAnsi="Cambria Math"/>
-            <w:sz w:val="20"/>
-            <w:szCs w:val="20"/>
-          </w:rPr>
-          <m:t>f</m:t>
+          <m:t>=f</m:t>
         </m:r>
         <m:d>
           <m:dPr>
@@ -4467,16 +5077,62 @@
           <w:sz w:val="20"/>
           <w:szCs w:val="20"/>
         </w:rPr>
-        <w:t>则S在f下的图像f</w:t>
-      </w:r>
-      <w:r>
-        <w:rPr>
-          <w:rFonts w:ascii="宋体" w:eastAsia="宋体" w:hAnsi="宋体"/>
-          <w:sz w:val="20"/>
-          <w:szCs w:val="20"/>
-        </w:rPr>
-        <w:t>(s)</w:t>
-      </w:r>
+        <w:t>则</w:t>
+      </w:r>
+      <m:oMath>
+        <m:r>
+          <w:rPr>
+            <w:rFonts w:ascii="Cambria Math" w:eastAsia="宋体" w:hAnsi="Cambria Math" w:hint="eastAsia"/>
+            <w:sz w:val="20"/>
+            <w:szCs w:val="20"/>
+          </w:rPr>
+          <m:t>S</m:t>
+        </m:r>
+      </m:oMath>
+      <w:r>
+        <w:rPr>
+          <w:rFonts w:ascii="宋体" w:eastAsia="宋体" w:hAnsi="宋体" w:hint="eastAsia"/>
+          <w:sz w:val="20"/>
+          <w:szCs w:val="20"/>
+        </w:rPr>
+        <w:t>在</w:t>
+      </w:r>
+      <m:oMath>
+        <m:r>
+          <w:rPr>
+            <w:rFonts w:ascii="Cambria Math" w:eastAsia="宋体" w:hAnsi="Cambria Math" w:hint="eastAsia"/>
+            <w:sz w:val="20"/>
+            <w:szCs w:val="20"/>
+          </w:rPr>
+          <m:t>f</m:t>
+        </m:r>
+      </m:oMath>
+      <w:r>
+        <w:rPr>
+          <w:rFonts w:ascii="宋体" w:eastAsia="宋体" w:hAnsi="宋体" w:hint="eastAsia"/>
+          <w:sz w:val="20"/>
+          <w:szCs w:val="20"/>
+        </w:rPr>
+        <w:t>下的图像</w:t>
+      </w:r>
+      <m:oMath>
+        <m:r>
+          <w:rPr>
+            <w:rFonts w:ascii="Cambria Math" w:eastAsia="宋体" w:hAnsi="Cambria Math" w:hint="eastAsia"/>
+            <w:sz w:val="20"/>
+            <w:szCs w:val="20"/>
+          </w:rPr>
+          <m:t>f</m:t>
+        </m:r>
+        <m:r>
+          <w:rPr>
+            <w:rFonts w:ascii="Cambria Math" w:eastAsia="宋体" w:hAnsi="Cambria Math"/>
+            <w:sz w:val="20"/>
+            <w:szCs w:val="20"/>
+          </w:rPr>
+          <m:t>(S)</m:t>
+        </m:r>
+      </m:oMath>
       <w:r>
         <w:rPr>
           <w:rFonts w:ascii="宋体" w:eastAsia="宋体" w:hAnsi="宋体" w:hint="eastAsia"/>
@@ -4534,15 +5190,7 @@
             <w:sz w:val="20"/>
             <w:szCs w:val="20"/>
           </w:rPr>
-          <m:t>S/</m:t>
-        </m:r>
-        <m:r>
-          <w:rPr>
-            <w:rFonts w:ascii="Cambria Math" w:eastAsia="宋体" w:hAnsi="Cambria Math"/>
-            <w:sz w:val="20"/>
-            <w:szCs w:val="20"/>
-          </w:rPr>
-          <m:t>f</m:t>
+          <m:t>S/f</m:t>
         </m:r>
       </m:oMath>
       <w:r>
@@ -4635,15 +5283,7 @@
           <w:sz w:val="20"/>
           <w:szCs w:val="20"/>
         </w:rPr>
-        <w:t>是</w:t>
-      </w:r>
-      <w:r>
-        <w:rPr>
-          <w:rFonts w:ascii="宋体" w:eastAsia="宋体" w:hAnsi="宋体" w:hint="eastAsia"/>
-          <w:sz w:val="20"/>
-          <w:szCs w:val="20"/>
-        </w:rPr>
-        <w:t>一个函数,如果</w:t>
+        <w:t>是一个函数,如果</w:t>
       </w:r>
       <m:oMath>
         <m:r>
@@ -4934,7 +5574,7 @@
     <w:p>
       <w:pPr>
         <w:rPr>
-          <w:rFonts w:ascii="宋体" w:eastAsia="宋体" w:hAnsi="宋体" w:hint="eastAsia"/>
+          <w:rFonts w:ascii="宋体" w:eastAsia="宋体" w:hAnsi="宋体"/>
           <w:sz w:val="20"/>
           <w:szCs w:val="20"/>
         </w:rPr>
@@ -6923,6 +7563,7 @@
           <w:sz w:val="20"/>
           <w:szCs w:val="20"/>
         </w:rPr>
+        <w:lastRenderedPageBreak/>
         <w:t>对于</w:t>
       </w:r>
       <m:oMath>
@@ -7684,7 +8325,6 @@
           <w:sz w:val="20"/>
           <w:szCs w:val="20"/>
         </w:rPr>
-        <w:lastRenderedPageBreak/>
         <w:t>成立,则</w:t>
       </w:r>
       <m:oMath>
@@ -9426,7 +10066,7 @@
     <w:p>
       <w:pPr>
         <w:rPr>
-          <w:rFonts w:ascii="宋体" w:eastAsia="宋体" w:hAnsi="宋体" w:hint="eastAsia"/>
+          <w:rFonts w:ascii="宋体" w:eastAsia="宋体" w:hAnsi="宋体"/>
           <w:sz w:val="20"/>
           <w:szCs w:val="20"/>
         </w:rPr>

</xml_diff>